<commit_message>
Added .gitignore and updated resume
</commit_message>
<xml_diff>
--- a/Resume-DJSablosky.docx
+++ b/Resume-DJSablosky.docx
@@ -524,96 +524,658 @@
     </w:p>
     <w:p>
       <w:pPr>
-        <w:rPr>
-          <w:rFonts w:ascii="Verdana" w:hAnsi="Verdana"/>
-          <w:color w:val="000000"/>
-          <w:sz w:val="20"/>
-          <w:szCs w:val="20"/>
-        </w:rPr>
-      </w:pPr>
-      <w:r>
-        <w:rPr>
-          <w:rFonts w:ascii="Verdana" w:hAnsi="Verdana"/>
-          <w:color w:val="000000"/>
-          <w:sz w:val="20"/>
-          <w:szCs w:val="20"/>
-        </w:rPr>
-        <w:t>CompTIA Certified Computer Technician, A+ 2003 Exams</w:t>
+        <w:pStyle w:val="NormalWeb"/>
+        <w:spacing w:before="0" w:beforeAutospacing="0" w:after="0" w:afterAutospacing="0"/>
+        <w:rPr>
+          <w:rFonts w:ascii="Verdana" w:hAnsi="Verdana"/>
+          <w:b/>
+          <w:bCs/>
+          <w:color w:val="000000"/>
+          <w:sz w:val="20"/>
+          <w:szCs w:val="20"/>
+        </w:rPr>
+      </w:pPr>
+    </w:p>
+    <w:p>
+      <w:pPr>
+        <w:pStyle w:val="NormalWeb"/>
+        <w:spacing w:before="0" w:beforeAutospacing="0" w:after="0" w:afterAutospacing="0"/>
+        <w:rPr>
+          <w:rFonts w:ascii="Verdana" w:hAnsi="Verdana"/>
+          <w:b/>
+          <w:bCs/>
+          <w:color w:val="000000"/>
+          <w:sz w:val="20"/>
+          <w:szCs w:val="20"/>
+        </w:rPr>
+      </w:pPr>
+      <w:r>
+        <w:rPr>
+          <w:rFonts w:ascii="Verdana" w:hAnsi="Verdana"/>
+          <w:b/>
+          <w:bCs/>
+          <w:color w:val="000000"/>
+          <w:sz w:val="20"/>
+          <w:szCs w:val="20"/>
+        </w:rPr>
+        <w:t xml:space="preserve">TECHNICAL SKILLS </w:t>
+      </w:r>
+    </w:p>
+    <w:p>
+      <w:pPr>
+        <w:pStyle w:val="NormalWeb"/>
+        <w:spacing w:before="0" w:beforeAutospacing="0" w:after="0" w:afterAutospacing="0"/>
+        <w:rPr>
+          <w:rFonts w:ascii="Verdana" w:hAnsi="Verdana"/>
+          <w:color w:val="000000"/>
+          <w:sz w:val="20"/>
+          <w:szCs w:val="20"/>
+        </w:rPr>
+      </w:pPr>
+      <w:r>
+        <w:rPr>
+          <w:rFonts w:ascii="Verdana" w:hAnsi="Verdana"/>
+          <w:b/>
+          <w:bCs/>
+          <w:color w:val="000000"/>
+          <w:sz w:val="20"/>
+          <w:szCs w:val="20"/>
+        </w:rPr>
+        <w:t>AWS Cloud Computing Platform</w:t>
+      </w:r>
+      <w:r>
+        <w:rPr>
+          <w:rFonts w:ascii="Verdana" w:hAnsi="Verdana"/>
+          <w:b/>
+          <w:bCs/>
+          <w:color w:val="000000"/>
+          <w:sz w:val="20"/>
+          <w:szCs w:val="20"/>
+        </w:rPr>
+        <w:t>:</w:t>
+      </w:r>
+      <w:r>
+        <w:rPr>
+          <w:rFonts w:ascii="Verdana" w:hAnsi="Verdana"/>
+          <w:color w:val="000000"/>
+          <w:sz w:val="20"/>
+          <w:szCs w:val="20"/>
+        </w:rPr>
+        <w:t xml:space="preserve"> </w:t>
+      </w:r>
+      <w:r>
+        <w:rPr>
+          <w:rFonts w:ascii="Verdana" w:hAnsi="Verdana"/>
+          <w:color w:val="000000"/>
+          <w:sz w:val="20"/>
+          <w:szCs w:val="20"/>
+        </w:rPr>
+        <w:br/>
+        <w:t xml:space="preserve">EC2, Lambda, Auto Scaling, Elastic Load Balancing, Elastic Beanstalk, VPC, Direct Connect, Route 53, S3, Glacier, EBS, Storage Gateway, CloudFront, RDS, DynamoDB, Redshift, </w:t>
+      </w:r>
+      <w:proofErr w:type="spellStart"/>
+      <w:r>
+        <w:rPr>
+          <w:rFonts w:ascii="Verdana" w:hAnsi="Verdana"/>
+          <w:color w:val="000000"/>
+          <w:sz w:val="20"/>
+          <w:szCs w:val="20"/>
+        </w:rPr>
+        <w:t>ElastiCache</w:t>
+      </w:r>
+      <w:proofErr w:type="spellEnd"/>
+      <w:r>
+        <w:rPr>
+          <w:rFonts w:ascii="Verdana" w:hAnsi="Verdana"/>
+          <w:color w:val="000000"/>
+          <w:sz w:val="20"/>
+          <w:szCs w:val="20"/>
+        </w:rPr>
+        <w:t>, CloudWatch, CloudFormation, CloudTrail, Config, IAM, KMS, Directory Service, Certificate Manager, WAF, API Gateway, Elastic Transcoder, SNS, SES, SWF, SQS</w:t>
+      </w:r>
+    </w:p>
+    <w:p>
+      <w:pPr>
+        <w:pStyle w:val="NormalWeb"/>
+        <w:spacing w:before="0" w:beforeAutospacing="0" w:after="0" w:afterAutospacing="0"/>
+        <w:rPr>
+          <w:rFonts w:ascii="Verdana" w:hAnsi="Verdana"/>
+          <w:b/>
+          <w:bCs/>
+          <w:color w:val="000000"/>
+          <w:sz w:val="20"/>
+          <w:szCs w:val="20"/>
+        </w:rPr>
+      </w:pPr>
+    </w:p>
+    <w:p>
+      <w:pPr>
+        <w:pStyle w:val="NormalWeb"/>
+        <w:spacing w:before="0" w:beforeAutospacing="0" w:after="0" w:afterAutospacing="0"/>
+        <w:rPr>
+          <w:rFonts w:ascii="Verdana" w:hAnsi="Verdana"/>
+          <w:color w:val="000000"/>
+          <w:sz w:val="20"/>
+          <w:szCs w:val="20"/>
+        </w:rPr>
+      </w:pPr>
+      <w:r>
+        <w:rPr>
+          <w:rFonts w:ascii="Verdana" w:hAnsi="Verdana"/>
+          <w:b/>
+          <w:bCs/>
+          <w:color w:val="000000"/>
+          <w:sz w:val="20"/>
+          <w:szCs w:val="20"/>
+        </w:rPr>
+        <w:t>Programming Languages:</w:t>
+      </w:r>
+      <w:r>
+        <w:rPr>
+          <w:rFonts w:ascii="Verdana" w:hAnsi="Verdana"/>
+          <w:color w:val="000000"/>
+          <w:sz w:val="20"/>
+          <w:szCs w:val="20"/>
+        </w:rPr>
+        <w:t xml:space="preserve"> </w:t>
+      </w:r>
+      <w:r>
+        <w:rPr>
+          <w:rFonts w:ascii="Verdana" w:hAnsi="Verdana"/>
+          <w:color w:val="000000"/>
+          <w:sz w:val="20"/>
+          <w:szCs w:val="20"/>
+        </w:rPr>
+        <w:br/>
+        <w:t>C#, HTML, XML, CSS, Java</w:t>
+      </w:r>
+      <w:r>
+        <w:rPr>
+          <w:rFonts w:ascii="Verdana" w:hAnsi="Verdana"/>
+          <w:color w:val="000000"/>
+          <w:sz w:val="20"/>
+          <w:szCs w:val="20"/>
+        </w:rPr>
+        <w:t>, JavaScript</w:t>
+      </w:r>
+    </w:p>
+    <w:p>
+      <w:pPr>
+        <w:rPr>
+          <w:rFonts w:ascii="Verdana" w:hAnsi="Verdana"/>
+          <w:b/>
+          <w:bCs/>
+          <w:color w:val="000000"/>
+          <w:sz w:val="20"/>
+          <w:szCs w:val="20"/>
+        </w:rPr>
+      </w:pPr>
+    </w:p>
+    <w:p>
+      <w:pPr>
+        <w:rPr>
+          <w:rFonts w:ascii="Verdana" w:hAnsi="Verdana"/>
+          <w:color w:val="000000"/>
+          <w:sz w:val="20"/>
+          <w:szCs w:val="20"/>
+        </w:rPr>
+      </w:pPr>
+      <w:r>
+        <w:rPr>
+          <w:rFonts w:ascii="Verdana" w:eastAsia="Verdana" w:hAnsi="Verdana" w:cs="Verdana"/>
+          <w:b/>
+          <w:bCs/>
+          <w:color w:val="000000"/>
+          <w:sz w:val="20"/>
+          <w:szCs w:val="20"/>
+        </w:rPr>
+        <w:t>.NET Skill Set:</w:t>
+      </w:r>
+      <w:r>
+        <w:rPr>
+          <w:rFonts w:ascii="Verdana" w:hAnsi="Verdana"/>
+          <w:color w:val="000000"/>
+          <w:sz w:val="20"/>
+          <w:szCs w:val="20"/>
+        </w:rPr>
+        <w:br/>
+      </w:r>
+      <w:r>
+        <w:rPr>
+          <w:rFonts w:ascii="Verdana" w:eastAsia="Verdana" w:hAnsi="Verdana" w:cs="Verdana"/>
+          <w:color w:val="000000"/>
+          <w:sz w:val="20"/>
+          <w:szCs w:val="20"/>
+        </w:rPr>
+        <w:t>.NET Framework</w:t>
+      </w:r>
+      <w:r>
+        <w:rPr>
+          <w:rFonts w:ascii="Verdana" w:eastAsia="Verdana" w:hAnsi="Verdana" w:cs="Verdana"/>
+          <w:color w:val="000000"/>
+          <w:sz w:val="20"/>
+          <w:szCs w:val="20"/>
+        </w:rPr>
+        <w:t xml:space="preserve"> </w:t>
+      </w:r>
+      <w:r>
+        <w:rPr>
+          <w:rFonts w:ascii="Verdana" w:eastAsia="Verdana" w:hAnsi="Verdana" w:cs="Verdana"/>
+          <w:color w:val="000000"/>
+          <w:sz w:val="20"/>
+          <w:szCs w:val="20"/>
+        </w:rPr>
+        <w:t xml:space="preserve">and Common Type System, ASP.NET, </w:t>
+      </w:r>
+      <w:proofErr w:type="spellStart"/>
+      <w:r>
+        <w:rPr>
+          <w:rFonts w:ascii="Verdana" w:eastAsia="Verdana" w:hAnsi="Verdana" w:cs="Verdana"/>
+          <w:color w:val="000000"/>
+          <w:sz w:val="20"/>
+          <w:szCs w:val="20"/>
+        </w:rPr>
+        <w:t>SilverLight</w:t>
+      </w:r>
+      <w:proofErr w:type="spellEnd"/>
+      <w:r>
+        <w:rPr>
+          <w:rFonts w:ascii="Verdana" w:eastAsia="Verdana" w:hAnsi="Verdana" w:cs="Verdana"/>
+          <w:color w:val="000000"/>
+          <w:sz w:val="20"/>
+          <w:szCs w:val="20"/>
+        </w:rPr>
+        <w:t>, AJAX, XAML, WPF, WCF, ADO.NET, LINQ, .NET Class Libraries, Web Services</w:t>
+      </w:r>
+    </w:p>
+    <w:p>
+      <w:pPr>
+        <w:rPr>
+          <w:rFonts w:ascii="Verdana" w:hAnsi="Verdana"/>
+          <w:b/>
+          <w:bCs/>
+          <w:color w:val="000000"/>
+          <w:sz w:val="20"/>
+          <w:szCs w:val="20"/>
+        </w:rPr>
+      </w:pPr>
+    </w:p>
+    <w:p>
+      <w:pPr>
+        <w:rPr>
+          <w:rFonts w:ascii="Verdana" w:hAnsi="Verdana"/>
+          <w:color w:val="000000"/>
+          <w:sz w:val="20"/>
+          <w:szCs w:val="20"/>
+        </w:rPr>
+      </w:pPr>
+      <w:r>
+        <w:rPr>
+          <w:rFonts w:ascii="Verdana" w:hAnsi="Verdana"/>
+          <w:b/>
+          <w:bCs/>
+          <w:color w:val="000000"/>
+          <w:sz w:val="20"/>
+          <w:szCs w:val="20"/>
+        </w:rPr>
+        <w:t>Databases:</w:t>
+      </w:r>
+      <w:r>
+        <w:rPr>
+          <w:rFonts w:ascii="Verdana" w:hAnsi="Verdana"/>
+          <w:color w:val="000000"/>
+          <w:sz w:val="20"/>
+          <w:szCs w:val="20"/>
+        </w:rPr>
+        <w:t xml:space="preserve"> </w:t>
+      </w:r>
+      <w:r>
+        <w:rPr>
+          <w:rFonts w:ascii="Verdana" w:hAnsi="Verdana"/>
+          <w:color w:val="000000"/>
+          <w:sz w:val="20"/>
+          <w:szCs w:val="20"/>
+        </w:rPr>
+        <w:br/>
+        <w:t xml:space="preserve">MS SQL Server </w:t>
+      </w:r>
+    </w:p>
+    <w:p>
+      <w:pPr>
+        <w:rPr>
+          <w:rFonts w:ascii="Verdana" w:hAnsi="Verdana"/>
+          <w:color w:val="000000"/>
+          <w:sz w:val="20"/>
+          <w:szCs w:val="20"/>
+        </w:rPr>
+      </w:pPr>
+    </w:p>
+    <w:p>
+      <w:pPr>
+        <w:rPr>
+          <w:rFonts w:ascii="Verdana" w:hAnsi="Verdana"/>
+          <w:color w:val="000000"/>
+          <w:sz w:val="20"/>
+          <w:szCs w:val="20"/>
+        </w:rPr>
+      </w:pPr>
+      <w:r>
+        <w:rPr>
+          <w:rFonts w:ascii="Verdana" w:hAnsi="Verdana"/>
+          <w:b/>
+          <w:bCs/>
+          <w:color w:val="000000"/>
+          <w:sz w:val="20"/>
+          <w:szCs w:val="20"/>
+        </w:rPr>
+        <w:t>Software:</w:t>
+      </w:r>
+      <w:r>
+        <w:rPr>
+          <w:rFonts w:ascii="Verdana" w:hAnsi="Verdana"/>
+          <w:color w:val="000000"/>
+          <w:sz w:val="20"/>
+          <w:szCs w:val="20"/>
+        </w:rPr>
+        <w:t xml:space="preserve"> </w:t>
+      </w:r>
+      <w:r>
+        <w:rPr>
+          <w:rFonts w:ascii="Verdana" w:hAnsi="Verdana"/>
+          <w:color w:val="000000"/>
+          <w:sz w:val="20"/>
+          <w:szCs w:val="20"/>
+        </w:rPr>
+        <w:br/>
+        <w:t xml:space="preserve">Visual Studio </w:t>
+      </w:r>
+    </w:p>
+    <w:p>
+      <w:pPr>
+        <w:rPr>
+          <w:rFonts w:ascii="Verdana" w:hAnsi="Verdana"/>
+          <w:b/>
+          <w:bCs/>
+          <w:color w:val="000000"/>
+          <w:sz w:val="20"/>
+          <w:szCs w:val="20"/>
+        </w:rPr>
+      </w:pPr>
+    </w:p>
+    <w:p>
+      <w:pPr>
+        <w:spacing w:before="100" w:after="100"/>
+        <w:rPr>
+          <w:rFonts w:ascii="Verdana" w:hAnsi="Verdana"/>
+          <w:color w:val="000000"/>
+          <w:sz w:val="20"/>
+        </w:rPr>
+      </w:pPr>
+    </w:p>
+    <w:p>
+      <w:pPr>
+        <w:spacing w:before="100" w:after="100"/>
+        <w:rPr>
+          <w:rFonts w:ascii="Verdana" w:hAnsi="Verdana"/>
+          <w:color w:val="000000"/>
+          <w:sz w:val="20"/>
+          <w:szCs w:val="20"/>
+        </w:rPr>
+      </w:pPr>
+      <w:r>
+        <w:rPr>
+          <w:rFonts w:ascii="Verdana" w:hAnsi="Verdana"/>
+          <w:b/>
+          <w:bCs/>
+          <w:color w:val="000000"/>
+          <w:sz w:val="20"/>
+          <w:szCs w:val="20"/>
+        </w:rPr>
+        <w:t>PROFESSIONAL EXPERIENCE</w:t>
+      </w:r>
+      <w:r>
+        <w:rPr>
+          <w:rFonts w:ascii="Verdana" w:hAnsi="Verdana"/>
+          <w:color w:val="000000"/>
+          <w:sz w:val="20"/>
+          <w:szCs w:val="20"/>
+        </w:rPr>
+        <w:t xml:space="preserve"> </w:t>
+      </w:r>
+    </w:p>
+    <w:p>
+      <w:pPr>
+        <w:rPr>
+          <w:rFonts w:ascii="Verdana" w:hAnsi="Verdana"/>
+          <w:color w:val="000000"/>
+          <w:sz w:val="20"/>
+          <w:szCs w:val="20"/>
+        </w:rPr>
+      </w:pPr>
+      <w:r>
+        <w:rPr>
+          <w:rFonts w:ascii="Verdana" w:hAnsi="Verdana"/>
+          <w:b/>
+          <w:bCs/>
+          <w:color w:val="000000"/>
+          <w:sz w:val="20"/>
+          <w:szCs w:val="20"/>
+        </w:rPr>
+        <w:t>Cincinnati Bell Technology Solutions</w:t>
+      </w:r>
+      <w:r>
+        <w:rPr>
+          <w:rFonts w:ascii="Verdana" w:hAnsi="Verdana"/>
+          <w:b/>
+          <w:bCs/>
+          <w:color w:val="000000"/>
+          <w:sz w:val="20"/>
+          <w:szCs w:val="20"/>
+        </w:rPr>
+        <w:tab/>
+      </w:r>
+      <w:r>
+        <w:rPr>
+          <w:rFonts w:ascii="Verdana" w:hAnsi="Verdana"/>
+          <w:b/>
+          <w:bCs/>
+          <w:color w:val="000000"/>
+          <w:sz w:val="20"/>
+          <w:szCs w:val="20"/>
+        </w:rPr>
+        <w:tab/>
+        <w:t>Cincinnati, OH</w:t>
+      </w:r>
+      <w:r>
+        <w:rPr>
+          <w:rFonts w:ascii="Verdana" w:hAnsi="Verdana"/>
+          <w:b/>
+          <w:bCs/>
+          <w:color w:val="000000"/>
+          <w:sz w:val="20"/>
+          <w:szCs w:val="20"/>
+        </w:rPr>
+        <w:t xml:space="preserve">              </w:t>
+      </w:r>
+      <w:r>
+        <w:rPr>
+          <w:rFonts w:ascii="Verdana" w:hAnsi="Verdana"/>
+          <w:b/>
+          <w:bCs/>
+          <w:color w:val="000000"/>
+          <w:sz w:val="20"/>
+          <w:szCs w:val="20"/>
+        </w:rPr>
+        <w:t xml:space="preserve">5/15 – present                             </w:t>
+      </w:r>
+      <w:r>
+        <w:rPr>
+          <w:rFonts w:ascii="Verdana" w:hAnsi="Verdana"/>
+          <w:color w:val="000000"/>
+          <w:sz w:val="20"/>
+          <w:szCs w:val="20"/>
+        </w:rPr>
+        <w:br/>
+      </w:r>
+      <w:r>
+        <w:rPr>
+          <w:rFonts w:ascii="Verdana" w:hAnsi="Verdana"/>
+          <w:color w:val="000000"/>
+          <w:sz w:val="20"/>
+          <w:szCs w:val="20"/>
+        </w:rPr>
+        <w:t>Solution</w:t>
+      </w:r>
+      <w:r>
+        <w:rPr>
+          <w:rFonts w:ascii="Verdana" w:hAnsi="Verdana"/>
+          <w:color w:val="000000"/>
+          <w:sz w:val="20"/>
+          <w:szCs w:val="20"/>
+        </w:rPr>
+        <w:t>s</w:t>
+      </w:r>
+      <w:r>
+        <w:rPr>
+          <w:rFonts w:ascii="Verdana" w:hAnsi="Verdana"/>
+          <w:color w:val="000000"/>
+          <w:sz w:val="20"/>
+          <w:szCs w:val="20"/>
+        </w:rPr>
+        <w:t xml:space="preserve"> Architect</w:t>
+      </w:r>
+      <w:r>
+        <w:rPr>
+          <w:rFonts w:ascii="Verdana" w:hAnsi="Verdana"/>
+          <w:color w:val="000000"/>
+          <w:sz w:val="20"/>
+          <w:szCs w:val="20"/>
+        </w:rPr>
+        <w:t xml:space="preserve"> I</w:t>
       </w:r>
       <w:bookmarkStart w:id="0" w:name="_GoBack"/>
       <w:bookmarkEnd w:id="0"/>
     </w:p>
     <w:p>
       <w:pPr>
-        <w:pStyle w:val="NormalWeb"/>
-        <w:spacing w:before="0" w:beforeAutospacing="0" w:after="0" w:afterAutospacing="0"/>
-        <w:rPr>
-          <w:rFonts w:ascii="Verdana" w:hAnsi="Verdana"/>
-          <w:b/>
-          <w:bCs/>
-          <w:color w:val="000000"/>
-          <w:sz w:val="20"/>
-          <w:szCs w:val="20"/>
-        </w:rPr>
-      </w:pPr>
-    </w:p>
-    <w:p>
-      <w:pPr>
-        <w:pStyle w:val="NormalWeb"/>
-        <w:spacing w:before="0" w:beforeAutospacing="0" w:after="0" w:afterAutospacing="0"/>
-        <w:rPr>
-          <w:rFonts w:ascii="Verdana" w:hAnsi="Verdana"/>
-          <w:b/>
-          <w:bCs/>
-          <w:color w:val="000000"/>
-          <w:sz w:val="20"/>
-          <w:szCs w:val="20"/>
-        </w:rPr>
-      </w:pPr>
-      <w:r>
-        <w:rPr>
-          <w:rFonts w:ascii="Verdana" w:hAnsi="Verdana"/>
-          <w:b/>
-          <w:bCs/>
-          <w:color w:val="000000"/>
-          <w:sz w:val="20"/>
-          <w:szCs w:val="20"/>
-        </w:rPr>
-        <w:t xml:space="preserve">TECHNICAL SKILLS </w:t>
-      </w:r>
-    </w:p>
-    <w:p>
-      <w:pPr>
-        <w:pStyle w:val="NormalWeb"/>
-        <w:spacing w:before="0" w:beforeAutospacing="0" w:after="0" w:afterAutospacing="0"/>
-        <w:rPr>
-          <w:rFonts w:ascii="Verdana" w:hAnsi="Verdana"/>
-          <w:color w:val="000000"/>
-          <w:sz w:val="20"/>
-          <w:szCs w:val="20"/>
-        </w:rPr>
-      </w:pPr>
-      <w:r>
-        <w:rPr>
-          <w:rFonts w:ascii="Verdana" w:hAnsi="Verdana"/>
-          <w:b/>
-          <w:bCs/>
-          <w:color w:val="000000"/>
-          <w:sz w:val="20"/>
-          <w:szCs w:val="20"/>
-        </w:rPr>
-        <w:t>AWS Cloud Computing Platform</w:t>
-      </w:r>
-      <w:r>
-        <w:rPr>
-          <w:rFonts w:ascii="Verdana" w:hAnsi="Verdana"/>
-          <w:b/>
-          <w:bCs/>
-          <w:color w:val="000000"/>
-          <w:sz w:val="20"/>
-          <w:szCs w:val="20"/>
-        </w:rPr>
-        <w:t>:</w:t>
+        <w:rPr>
+          <w:rFonts w:ascii="Verdana" w:hAnsi="Verdana"/>
+          <w:color w:val="000000"/>
+          <w:sz w:val="20"/>
+          <w:szCs w:val="20"/>
+        </w:rPr>
+      </w:pPr>
+      <w:proofErr w:type="spellStart"/>
+      <w:r>
+        <w:rPr>
+          <w:rFonts w:ascii="Verdana" w:hAnsi="Verdana"/>
+          <w:color w:val="000000"/>
+          <w:sz w:val="20"/>
+          <w:szCs w:val="20"/>
+        </w:rPr>
+        <w:t>Cincom</w:t>
+      </w:r>
+      <w:proofErr w:type="spellEnd"/>
+      <w:r>
+        <w:rPr>
+          <w:rFonts w:ascii="Verdana" w:hAnsi="Verdana"/>
+          <w:color w:val="000000"/>
+          <w:sz w:val="20"/>
+          <w:szCs w:val="20"/>
+        </w:rPr>
+        <w:t xml:space="preserve"> Systems</w:t>
+      </w:r>
+      <w:r>
+        <w:rPr>
+          <w:rFonts w:ascii="Verdana" w:hAnsi="Verdana"/>
+          <w:color w:val="000000"/>
+          <w:sz w:val="20"/>
+          <w:szCs w:val="20"/>
+        </w:rPr>
+        <w:tab/>
+      </w:r>
+      <w:r>
+        <w:rPr>
+          <w:rFonts w:ascii="Verdana" w:hAnsi="Verdana"/>
+          <w:color w:val="000000"/>
+          <w:sz w:val="20"/>
+          <w:szCs w:val="20"/>
+        </w:rPr>
+        <w:tab/>
+      </w:r>
+      <w:r>
+        <w:rPr>
+          <w:rFonts w:ascii="Verdana" w:hAnsi="Verdana"/>
+          <w:color w:val="000000"/>
+          <w:sz w:val="20"/>
+          <w:szCs w:val="20"/>
+        </w:rPr>
+        <w:tab/>
+      </w:r>
+      <w:r>
+        <w:rPr>
+          <w:rFonts w:ascii="Verdana" w:hAnsi="Verdana"/>
+          <w:color w:val="000000"/>
+          <w:sz w:val="20"/>
+          <w:szCs w:val="20"/>
+        </w:rPr>
+        <w:tab/>
+      </w:r>
+      <w:r>
+        <w:rPr>
+          <w:rFonts w:ascii="Verdana" w:hAnsi="Verdana"/>
+          <w:color w:val="000000"/>
+          <w:sz w:val="20"/>
+          <w:szCs w:val="20"/>
+        </w:rPr>
+        <w:tab/>
+      </w:r>
+      <w:r>
+        <w:rPr>
+          <w:rFonts w:ascii="Verdana" w:hAnsi="Verdana"/>
+          <w:color w:val="000000"/>
+          <w:sz w:val="20"/>
+          <w:szCs w:val="20"/>
+        </w:rPr>
+        <w:tab/>
+      </w:r>
+      <w:r>
+        <w:rPr>
+          <w:rFonts w:ascii="Verdana" w:hAnsi="Verdana"/>
+          <w:color w:val="000000"/>
+          <w:sz w:val="20"/>
+          <w:szCs w:val="20"/>
+        </w:rPr>
+        <w:tab/>
+      </w:r>
+      <w:r>
+        <w:rPr>
+          <w:rFonts w:ascii="Verdana" w:hAnsi="Verdana"/>
+          <w:color w:val="000000"/>
+          <w:sz w:val="20"/>
+          <w:szCs w:val="20"/>
+        </w:rPr>
+        <w:tab/>
+        <w:t xml:space="preserve">         </w:t>
+      </w:r>
+    </w:p>
+    <w:p>
+      <w:pPr>
+        <w:rPr>
+          <w:rFonts w:ascii="Verdana" w:hAnsi="Verdana"/>
+          <w:color w:val="000000"/>
+          <w:sz w:val="20"/>
+          <w:szCs w:val="20"/>
+        </w:rPr>
+      </w:pPr>
+      <w:r>
+        <w:rPr>
+          <w:rFonts w:ascii="Verdana" w:hAnsi="Verdana"/>
+          <w:color w:val="000000"/>
+          <w:sz w:val="20"/>
+          <w:szCs w:val="20"/>
+        </w:rPr>
+        <w:t>Synchrony Financial</w:t>
       </w:r>
       <w:r>
         <w:rPr>
@@ -631,531 +1193,81 @@
           <w:sz w:val="20"/>
           <w:szCs w:val="20"/>
         </w:rPr>
-        <w:br/>
-        <w:t xml:space="preserve">EC2, Lambda, Auto Scaling, Elastic Load Balancing, Elastic Beanstalk, VPC, Direct Connect, Route 53, S3, Glacier, EBS, Storage Gateway, </w:t>
-      </w:r>
-      <w:proofErr w:type="spellStart"/>
-      <w:r>
-        <w:rPr>
-          <w:rFonts w:ascii="Verdana" w:hAnsi="Verdana"/>
-          <w:color w:val="000000"/>
-          <w:sz w:val="20"/>
-          <w:szCs w:val="20"/>
-        </w:rPr>
-        <w:t>CloudFront</w:t>
-      </w:r>
-      <w:proofErr w:type="spellEnd"/>
-      <w:r>
-        <w:rPr>
-          <w:rFonts w:ascii="Verdana" w:hAnsi="Verdana"/>
-          <w:color w:val="000000"/>
-          <w:sz w:val="20"/>
-          <w:szCs w:val="20"/>
-        </w:rPr>
-        <w:t xml:space="preserve">, RDS, DynamoDB, Redshift, </w:t>
-      </w:r>
-      <w:proofErr w:type="spellStart"/>
-      <w:r>
-        <w:rPr>
-          <w:rFonts w:ascii="Verdana" w:hAnsi="Verdana"/>
-          <w:color w:val="000000"/>
-          <w:sz w:val="20"/>
-          <w:szCs w:val="20"/>
-        </w:rPr>
-        <w:t>ElastiCache</w:t>
-      </w:r>
-      <w:proofErr w:type="spellEnd"/>
-      <w:r>
-        <w:rPr>
-          <w:rFonts w:ascii="Verdana" w:hAnsi="Verdana"/>
-          <w:color w:val="000000"/>
-          <w:sz w:val="20"/>
-          <w:szCs w:val="20"/>
-        </w:rPr>
-        <w:t xml:space="preserve">, </w:t>
-      </w:r>
-      <w:proofErr w:type="spellStart"/>
-      <w:r>
-        <w:rPr>
-          <w:rFonts w:ascii="Verdana" w:hAnsi="Verdana"/>
-          <w:color w:val="000000"/>
-          <w:sz w:val="20"/>
-          <w:szCs w:val="20"/>
-        </w:rPr>
-        <w:t>CloudWatch</w:t>
-      </w:r>
-      <w:proofErr w:type="spellEnd"/>
-      <w:r>
-        <w:rPr>
-          <w:rFonts w:ascii="Verdana" w:hAnsi="Verdana"/>
-          <w:color w:val="000000"/>
-          <w:sz w:val="20"/>
-          <w:szCs w:val="20"/>
-        </w:rPr>
-        <w:t xml:space="preserve">, </w:t>
-      </w:r>
-      <w:proofErr w:type="spellStart"/>
-      <w:r>
-        <w:rPr>
-          <w:rFonts w:ascii="Verdana" w:hAnsi="Verdana"/>
-          <w:color w:val="000000"/>
-          <w:sz w:val="20"/>
-          <w:szCs w:val="20"/>
-        </w:rPr>
-        <w:t>CloudFormation</w:t>
-      </w:r>
-      <w:proofErr w:type="spellEnd"/>
-      <w:r>
-        <w:rPr>
-          <w:rFonts w:ascii="Verdana" w:hAnsi="Verdana"/>
-          <w:color w:val="000000"/>
-          <w:sz w:val="20"/>
-          <w:szCs w:val="20"/>
-        </w:rPr>
-        <w:t xml:space="preserve">, </w:t>
-      </w:r>
-      <w:proofErr w:type="spellStart"/>
-      <w:r>
-        <w:rPr>
-          <w:rFonts w:ascii="Verdana" w:hAnsi="Verdana"/>
-          <w:color w:val="000000"/>
-          <w:sz w:val="20"/>
-          <w:szCs w:val="20"/>
-        </w:rPr>
-        <w:t>CloudTrail</w:t>
-      </w:r>
-      <w:proofErr w:type="spellEnd"/>
-      <w:r>
-        <w:rPr>
-          <w:rFonts w:ascii="Verdana" w:hAnsi="Verdana"/>
-          <w:color w:val="000000"/>
-          <w:sz w:val="20"/>
-          <w:szCs w:val="20"/>
-        </w:rPr>
-        <w:t>, Config, IAM, KMS, Directory Service, Certificate Manager, WAF, API Gateway, Elastic Transcoder, SNS, SES, SWF, SQS</w:t>
-      </w:r>
-    </w:p>
-    <w:p>
-      <w:pPr>
-        <w:pStyle w:val="NormalWeb"/>
-        <w:spacing w:before="0" w:beforeAutospacing="0" w:after="0" w:afterAutospacing="0"/>
-        <w:rPr>
-          <w:rFonts w:ascii="Verdana" w:hAnsi="Verdana"/>
-          <w:b/>
-          <w:bCs/>
-          <w:color w:val="000000"/>
-          <w:sz w:val="20"/>
-          <w:szCs w:val="20"/>
-        </w:rPr>
-      </w:pPr>
-    </w:p>
-    <w:p>
-      <w:pPr>
-        <w:pStyle w:val="NormalWeb"/>
-        <w:spacing w:before="0" w:beforeAutospacing="0" w:after="0" w:afterAutospacing="0"/>
-        <w:rPr>
-          <w:rFonts w:ascii="Verdana" w:hAnsi="Verdana"/>
-          <w:color w:val="000000"/>
-          <w:sz w:val="20"/>
-          <w:szCs w:val="20"/>
-        </w:rPr>
-      </w:pPr>
-      <w:r>
-        <w:rPr>
-          <w:rFonts w:ascii="Verdana" w:hAnsi="Verdana"/>
-          <w:b/>
-          <w:bCs/>
-          <w:color w:val="000000"/>
-          <w:sz w:val="20"/>
-          <w:szCs w:val="20"/>
-        </w:rPr>
-        <w:t>Programming Languages:</w:t>
-      </w:r>
-      <w:r>
-        <w:rPr>
-          <w:rFonts w:ascii="Verdana" w:hAnsi="Verdana"/>
-          <w:color w:val="000000"/>
-          <w:sz w:val="20"/>
-          <w:szCs w:val="20"/>
-        </w:rPr>
-        <w:t xml:space="preserve"> </w:t>
-      </w:r>
-      <w:r>
-        <w:rPr>
-          <w:rFonts w:ascii="Verdana" w:hAnsi="Verdana"/>
-          <w:color w:val="000000"/>
-          <w:sz w:val="20"/>
-          <w:szCs w:val="20"/>
-        </w:rPr>
-        <w:br/>
-        <w:t>C#, HTML, XML, CSS, Java</w:t>
-      </w:r>
-      <w:r>
-        <w:rPr>
-          <w:rFonts w:ascii="Verdana" w:hAnsi="Verdana"/>
-          <w:color w:val="000000"/>
-          <w:sz w:val="20"/>
-          <w:szCs w:val="20"/>
-        </w:rPr>
-        <w:t>, JavaScript</w:t>
-      </w:r>
-    </w:p>
-    <w:p>
-      <w:pPr>
-        <w:rPr>
-          <w:rFonts w:ascii="Verdana" w:hAnsi="Verdana"/>
-          <w:b/>
-          <w:bCs/>
-          <w:color w:val="000000"/>
-          <w:sz w:val="20"/>
-          <w:szCs w:val="20"/>
-        </w:rPr>
-      </w:pPr>
-    </w:p>
-    <w:p>
-      <w:pPr>
-        <w:rPr>
-          <w:rFonts w:ascii="Verdana" w:hAnsi="Verdana"/>
-          <w:color w:val="000000"/>
-          <w:sz w:val="20"/>
-          <w:szCs w:val="20"/>
-        </w:rPr>
-      </w:pPr>
-      <w:r>
-        <w:rPr>
-          <w:rFonts w:ascii="Verdana" w:eastAsia="Verdana" w:hAnsi="Verdana" w:cs="Verdana"/>
-          <w:b/>
-          <w:bCs/>
-          <w:color w:val="000000"/>
-          <w:sz w:val="20"/>
-          <w:szCs w:val="20"/>
-        </w:rPr>
-        <w:t>.NET Skill Set:</w:t>
-      </w:r>
-      <w:r>
-        <w:rPr>
-          <w:rFonts w:ascii="Verdana" w:hAnsi="Verdana"/>
-          <w:color w:val="000000"/>
-          <w:sz w:val="20"/>
-          <w:szCs w:val="20"/>
-        </w:rPr>
-        <w:br/>
-      </w:r>
-      <w:r>
-        <w:rPr>
-          <w:rFonts w:ascii="Verdana" w:eastAsia="Verdana" w:hAnsi="Verdana" w:cs="Verdana"/>
-          <w:color w:val="000000"/>
-          <w:sz w:val="20"/>
-          <w:szCs w:val="20"/>
-        </w:rPr>
-        <w:t>.NET Framework</w:t>
-      </w:r>
-      <w:r>
-        <w:rPr>
-          <w:rFonts w:ascii="Verdana" w:eastAsia="Verdana" w:hAnsi="Verdana" w:cs="Verdana"/>
-          <w:color w:val="000000"/>
-          <w:sz w:val="20"/>
-          <w:szCs w:val="20"/>
-        </w:rPr>
-        <w:t xml:space="preserve"> </w:t>
-      </w:r>
-      <w:r>
-        <w:rPr>
-          <w:rFonts w:ascii="Verdana" w:eastAsia="Verdana" w:hAnsi="Verdana" w:cs="Verdana"/>
-          <w:color w:val="000000"/>
-          <w:sz w:val="20"/>
-          <w:szCs w:val="20"/>
-        </w:rPr>
-        <w:t xml:space="preserve">and Common Type System, ASP.NET, </w:t>
-      </w:r>
-      <w:proofErr w:type="spellStart"/>
-      <w:r>
-        <w:rPr>
-          <w:rFonts w:ascii="Verdana" w:eastAsia="Verdana" w:hAnsi="Verdana" w:cs="Verdana"/>
-          <w:color w:val="000000"/>
-          <w:sz w:val="20"/>
-          <w:szCs w:val="20"/>
-        </w:rPr>
-        <w:t>SilverLight</w:t>
-      </w:r>
-      <w:proofErr w:type="spellEnd"/>
-      <w:r>
-        <w:rPr>
-          <w:rFonts w:ascii="Verdana" w:eastAsia="Verdana" w:hAnsi="Verdana" w:cs="Verdana"/>
-          <w:color w:val="000000"/>
-          <w:sz w:val="20"/>
-          <w:szCs w:val="20"/>
-        </w:rPr>
-        <w:t>, AJAX, XAML, WPF, WCF, ADO.NET, LINQ, .NET Class Libraries, Web Services</w:t>
-      </w:r>
-    </w:p>
-    <w:p>
-      <w:pPr>
-        <w:rPr>
-          <w:rFonts w:ascii="Verdana" w:hAnsi="Verdana"/>
-          <w:b/>
-          <w:bCs/>
-          <w:color w:val="000000"/>
-          <w:sz w:val="20"/>
-          <w:szCs w:val="20"/>
-        </w:rPr>
-      </w:pPr>
-    </w:p>
-    <w:p>
-      <w:pPr>
-        <w:rPr>
-          <w:rFonts w:ascii="Verdana" w:hAnsi="Verdana"/>
-          <w:color w:val="000000"/>
-          <w:sz w:val="20"/>
-          <w:szCs w:val="20"/>
-        </w:rPr>
-      </w:pPr>
-      <w:r>
-        <w:rPr>
-          <w:rFonts w:ascii="Verdana" w:hAnsi="Verdana"/>
-          <w:b/>
-          <w:bCs/>
-          <w:color w:val="000000"/>
-          <w:sz w:val="20"/>
-          <w:szCs w:val="20"/>
-        </w:rPr>
-        <w:t>Databases:</w:t>
-      </w:r>
-      <w:r>
-        <w:rPr>
-          <w:rFonts w:ascii="Verdana" w:hAnsi="Verdana"/>
-          <w:color w:val="000000"/>
-          <w:sz w:val="20"/>
-          <w:szCs w:val="20"/>
-        </w:rPr>
-        <w:t xml:space="preserve"> </w:t>
-      </w:r>
-      <w:r>
-        <w:rPr>
-          <w:rFonts w:ascii="Verdana" w:hAnsi="Verdana"/>
-          <w:color w:val="000000"/>
-          <w:sz w:val="20"/>
-          <w:szCs w:val="20"/>
-        </w:rPr>
-        <w:br/>
-        <w:t xml:space="preserve">MS SQL Server </w:t>
-      </w:r>
-    </w:p>
-    <w:p>
-      <w:pPr>
-        <w:rPr>
-          <w:rFonts w:ascii="Verdana" w:hAnsi="Verdana"/>
-          <w:color w:val="000000"/>
-          <w:sz w:val="20"/>
-          <w:szCs w:val="20"/>
-        </w:rPr>
-      </w:pPr>
-    </w:p>
-    <w:p>
-      <w:pPr>
-        <w:rPr>
-          <w:rFonts w:ascii="Verdana" w:hAnsi="Verdana"/>
-          <w:color w:val="000000"/>
-          <w:sz w:val="20"/>
-          <w:szCs w:val="20"/>
-        </w:rPr>
-      </w:pPr>
-      <w:r>
-        <w:rPr>
-          <w:rFonts w:ascii="Verdana" w:hAnsi="Verdana"/>
-          <w:b/>
-          <w:bCs/>
-          <w:color w:val="000000"/>
-          <w:sz w:val="20"/>
-          <w:szCs w:val="20"/>
-        </w:rPr>
-        <w:t>Software:</w:t>
-      </w:r>
-      <w:r>
-        <w:rPr>
-          <w:rFonts w:ascii="Verdana" w:hAnsi="Verdana"/>
-          <w:color w:val="000000"/>
-          <w:sz w:val="20"/>
-          <w:szCs w:val="20"/>
-        </w:rPr>
-        <w:t xml:space="preserve"> </w:t>
-      </w:r>
-      <w:r>
-        <w:rPr>
-          <w:rFonts w:ascii="Verdana" w:hAnsi="Verdana"/>
-          <w:color w:val="000000"/>
-          <w:sz w:val="20"/>
-          <w:szCs w:val="20"/>
-        </w:rPr>
-        <w:br/>
-        <w:t xml:space="preserve">Visual Studio </w:t>
-      </w:r>
-    </w:p>
-    <w:p>
-      <w:pPr>
-        <w:rPr>
-          <w:rFonts w:ascii="Verdana" w:hAnsi="Verdana"/>
-          <w:b/>
-          <w:bCs/>
-          <w:color w:val="000000"/>
-          <w:sz w:val="20"/>
-          <w:szCs w:val="20"/>
-        </w:rPr>
-      </w:pPr>
-    </w:p>
-    <w:p>
-      <w:pPr>
-        <w:spacing w:before="100" w:after="100"/>
-        <w:rPr>
-          <w:rFonts w:ascii="Verdana" w:hAnsi="Verdana"/>
-          <w:color w:val="000000"/>
-          <w:sz w:val="20"/>
-        </w:rPr>
-      </w:pPr>
-    </w:p>
-    <w:p>
-      <w:pPr>
-        <w:spacing w:before="100" w:after="100"/>
-        <w:rPr>
-          <w:rFonts w:ascii="Verdana" w:hAnsi="Verdana"/>
-          <w:color w:val="000000"/>
-          <w:sz w:val="20"/>
-          <w:szCs w:val="20"/>
-        </w:rPr>
-      </w:pPr>
-      <w:r>
-        <w:rPr>
-          <w:rFonts w:ascii="Verdana" w:hAnsi="Verdana"/>
-          <w:b/>
-          <w:bCs/>
-          <w:color w:val="000000"/>
-          <w:sz w:val="20"/>
-          <w:szCs w:val="20"/>
-        </w:rPr>
-        <w:t>PROFESSIONAL EXPERIENCE</w:t>
-      </w:r>
-      <w:r>
-        <w:rPr>
-          <w:rFonts w:ascii="Verdana" w:hAnsi="Verdana"/>
-          <w:color w:val="000000"/>
-          <w:sz w:val="20"/>
-          <w:szCs w:val="20"/>
-        </w:rPr>
-        <w:t xml:space="preserve"> </w:t>
-      </w:r>
-    </w:p>
-    <w:p>
-      <w:pPr>
-        <w:rPr>
-          <w:rFonts w:ascii="Verdana" w:hAnsi="Verdana"/>
-          <w:color w:val="000000"/>
-          <w:sz w:val="20"/>
-          <w:szCs w:val="20"/>
-        </w:rPr>
-      </w:pPr>
-      <w:r>
-        <w:rPr>
-          <w:rFonts w:ascii="Verdana" w:hAnsi="Verdana"/>
-          <w:b/>
-          <w:bCs/>
-          <w:color w:val="000000"/>
-          <w:sz w:val="20"/>
-          <w:szCs w:val="20"/>
-        </w:rPr>
-        <w:t>Cincinnati Bell Technology Solutions</w:t>
-      </w:r>
-      <w:r>
-        <w:rPr>
-          <w:rFonts w:ascii="Verdana" w:hAnsi="Verdana"/>
-          <w:b/>
-          <w:bCs/>
-          <w:color w:val="000000"/>
-          <w:sz w:val="20"/>
-          <w:szCs w:val="20"/>
-        </w:rPr>
         <w:tab/>
       </w:r>
       <w:r>
         <w:rPr>
           <w:rFonts w:ascii="Verdana" w:hAnsi="Verdana"/>
-          <w:b/>
-          <w:bCs/>
           <w:color w:val="000000"/>
           <w:sz w:val="20"/>
           <w:szCs w:val="20"/>
         </w:rPr>
         <w:tab/>
-        <w:t>Cincinnati, OH</w:t>
-      </w:r>
-      <w:r>
-        <w:rPr>
-          <w:rFonts w:ascii="Verdana" w:hAnsi="Verdana"/>
-          <w:b/>
-          <w:bCs/>
-          <w:color w:val="000000"/>
-          <w:sz w:val="20"/>
-          <w:szCs w:val="20"/>
-        </w:rPr>
-        <w:t xml:space="preserve">              </w:t>
-      </w:r>
-      <w:r>
-        <w:rPr>
-          <w:rFonts w:ascii="Verdana" w:hAnsi="Verdana"/>
-          <w:b/>
-          <w:bCs/>
-          <w:color w:val="000000"/>
-          <w:sz w:val="20"/>
-          <w:szCs w:val="20"/>
-        </w:rPr>
-        <w:t xml:space="preserve">5/15 – present                             </w:t>
-      </w:r>
-      <w:r>
-        <w:rPr>
-          <w:rFonts w:ascii="Verdana" w:hAnsi="Verdana"/>
-          <w:color w:val="000000"/>
-          <w:sz w:val="20"/>
-          <w:szCs w:val="20"/>
-        </w:rPr>
-        <w:br/>
-      </w:r>
-      <w:r>
-        <w:rPr>
-          <w:rFonts w:ascii="Verdana" w:hAnsi="Verdana"/>
-          <w:color w:val="000000"/>
-          <w:sz w:val="20"/>
-          <w:szCs w:val="20"/>
-        </w:rPr>
-        <w:t>Senior System Engineer</w:t>
-      </w:r>
-    </w:p>
-    <w:p>
-      <w:pPr>
-        <w:rPr>
-          <w:rFonts w:ascii="Verdana" w:hAnsi="Verdana"/>
-          <w:color w:val="000000"/>
-          <w:sz w:val="20"/>
-          <w:szCs w:val="20"/>
-        </w:rPr>
-      </w:pPr>
-      <w:r>
-        <w:rPr>
-          <w:rFonts w:ascii="Verdana" w:hAnsi="Verdana"/>
-          <w:color w:val="000000"/>
-          <w:sz w:val="20"/>
-          <w:szCs w:val="20"/>
-        </w:rPr>
-        <w:t>Synchrony Financial</w:t>
-      </w:r>
-    </w:p>
-    <w:p>
-      <w:pPr>
-        <w:rPr>
-          <w:rFonts w:ascii="Verdana" w:hAnsi="Verdana"/>
-          <w:color w:val="000000"/>
-          <w:sz w:val="20"/>
-          <w:szCs w:val="20"/>
-        </w:rPr>
-      </w:pPr>
+      </w:r>
+      <w:r>
+        <w:rPr>
+          <w:rFonts w:ascii="Verdana" w:hAnsi="Verdana"/>
+          <w:color w:val="000000"/>
+          <w:sz w:val="20"/>
+          <w:szCs w:val="20"/>
+        </w:rPr>
+        <w:tab/>
+      </w:r>
+      <w:r>
+        <w:rPr>
+          <w:rFonts w:ascii="Verdana" w:hAnsi="Verdana"/>
+          <w:color w:val="000000"/>
+          <w:sz w:val="20"/>
+          <w:szCs w:val="20"/>
+        </w:rPr>
+        <w:tab/>
+      </w:r>
+      <w:r>
+        <w:rPr>
+          <w:rFonts w:ascii="Verdana" w:hAnsi="Verdana"/>
+          <w:color w:val="000000"/>
+          <w:sz w:val="20"/>
+          <w:szCs w:val="20"/>
+        </w:rPr>
+        <w:tab/>
+      </w:r>
+      <w:r>
+        <w:rPr>
+          <w:rFonts w:ascii="Verdana" w:hAnsi="Verdana"/>
+          <w:color w:val="000000"/>
+          <w:sz w:val="20"/>
+          <w:szCs w:val="20"/>
+        </w:rPr>
+        <w:tab/>
+      </w:r>
+      <w:r>
+        <w:rPr>
+          <w:rFonts w:ascii="Verdana" w:hAnsi="Verdana"/>
+          <w:color w:val="000000"/>
+          <w:sz w:val="20"/>
+          <w:szCs w:val="20"/>
+        </w:rPr>
+        <w:tab/>
+      </w:r>
+      <w:r>
+        <w:rPr>
+          <w:rFonts w:ascii="Verdana" w:hAnsi="Verdana"/>
+          <w:color w:val="000000"/>
+          <w:sz w:val="20"/>
+          <w:szCs w:val="20"/>
+        </w:rPr>
+        <w:tab/>
+      </w:r>
+      <w:r>
+        <w:rPr>
+          <w:rFonts w:ascii="Verdana" w:hAnsi="Verdana"/>
+          <w:color w:val="000000"/>
+          <w:sz w:val="20"/>
+          <w:szCs w:val="20"/>
+        </w:rPr>
+        <w:tab/>
+        <w:t xml:space="preserve">   </w:t>
+      </w:r>
     </w:p>
     <w:p>
       <w:pPr>
@@ -1346,7 +1458,27 @@
           <w:sz w:val="20"/>
           <w:szCs w:val="20"/>
         </w:rPr>
-        <w:t>Built seven server development SharePoint 2016 farm on Hyper V.</w:t>
+        <w:t xml:space="preserve">Built seven server development SharePoint 2016 </w:t>
+      </w:r>
+      <w:proofErr w:type="gramStart"/>
+      <w:r>
+        <w:rPr>
+          <w:rFonts w:ascii="Verdana" w:hAnsi="Verdana"/>
+          <w:color w:val="000000"/>
+          <w:sz w:val="20"/>
+          <w:szCs w:val="20"/>
+        </w:rPr>
+        <w:t>farm</w:t>
+      </w:r>
+      <w:proofErr w:type="gramEnd"/>
+      <w:r>
+        <w:rPr>
+          <w:rFonts w:ascii="Verdana" w:hAnsi="Verdana"/>
+          <w:color w:val="000000"/>
+          <w:sz w:val="20"/>
+          <w:szCs w:val="20"/>
+        </w:rPr>
+        <w:t xml:space="preserve"> on Hyper V.</w:t>
       </w:r>
     </w:p>
     <w:p>
@@ -6379,7 +6511,7 @@
 </file>
 
 <file path=customXml/itemProps1.xml><?xml version="1.0" encoding="utf-8"?>
-<ds:datastoreItem xmlns:ds="http://schemas.openxmlformats.org/officeDocument/2006/customXml" ds:itemID="{3E5DA540-FD5B-472F-A833-24E0953A2513}">
+<ds:datastoreItem xmlns:ds="http://schemas.openxmlformats.org/officeDocument/2006/customXml" ds:itemID="{8DE49444-CA84-463E-964A-C7E4C15E9EE1}">
   <ds:schemaRefs>
     <ds:schemaRef ds:uri="http://schemas.openxmlformats.org/officeDocument/2006/bibliography"/>
   </ds:schemaRefs>

</xml_diff>

<commit_message>
Updated resume with AWS SA Pro Cert
</commit_message>
<xml_diff>
--- a/Resume-DJSablosky.docx
+++ b/Resume-DJSablosky.docx
@@ -347,6 +347,27 @@
           <w:sz w:val="20"/>
           <w:szCs w:val="20"/>
         </w:rPr>
+        <w:t>AWS Certified Solutions Architect - Professional</w:t>
+      </w:r>
+      <w:bookmarkStart w:id="0" w:name="_GoBack"/>
+      <w:bookmarkEnd w:id="0"/>
+    </w:p>
+    <w:p>
+      <w:pPr>
+        <w:rPr>
+          <w:rFonts w:ascii="Verdana" w:hAnsi="Verdana"/>
+          <w:color w:val="000000"/>
+          <w:sz w:val="20"/>
+          <w:szCs w:val="20"/>
+        </w:rPr>
+      </w:pPr>
+      <w:r>
+        <w:rPr>
+          <w:rFonts w:ascii="Verdana" w:hAnsi="Verdana"/>
+          <w:color w:val="000000"/>
+          <w:sz w:val="20"/>
+          <w:szCs w:val="20"/>
+        </w:rPr>
         <w:t>AWS Certified DevOps Engineer – Professional</w:t>
       </w:r>
     </w:p>
@@ -1053,8 +1074,6 @@
         </w:rPr>
         <w:t xml:space="preserve"> I</w:t>
       </w:r>
-      <w:bookmarkStart w:id="0" w:name="_GoBack"/>
-      <w:bookmarkEnd w:id="0"/>
     </w:p>
     <w:p>
       <w:pPr>
@@ -6511,7 +6530,7 @@
 </file>
 
 <file path=customXml/itemProps1.xml><?xml version="1.0" encoding="utf-8"?>
-<ds:datastoreItem xmlns:ds="http://schemas.openxmlformats.org/officeDocument/2006/customXml" ds:itemID="{8DE49444-CA84-463E-964A-C7E4C15E9EE1}">
+<ds:datastoreItem xmlns:ds="http://schemas.openxmlformats.org/officeDocument/2006/customXml" ds:itemID="{E842F963-9188-402D-BF4E-590A99F4D27E}">
   <ds:schemaRefs>
     <ds:schemaRef ds:uri="http://schemas.openxmlformats.org/officeDocument/2006/bibliography"/>
   </ds:schemaRefs>

</xml_diff>

<commit_message>
Updated resume and added pdf
</commit_message>
<xml_diff>
--- a/Resume-DJSablosky.docx
+++ b/Resume-DJSablosky.docx
@@ -240,15 +240,23 @@
           <w:sz w:val="20"/>
           <w:szCs w:val="20"/>
         </w:rPr>
-        <w:t xml:space="preserve">with certifications in Amazon Web Services and computer programming as well as </w:t>
-      </w:r>
-      <w:r>
-        <w:rPr>
-          <w:rFonts w:ascii="Verdana" w:hAnsi="Verdana"/>
-          <w:sz w:val="20"/>
-          <w:szCs w:val="20"/>
-        </w:rPr>
-        <w:t>comprehensive training in Microsoft .NET development</w:t>
+        <w:t xml:space="preserve">with certifications in Amazon Web Services as well as </w:t>
+      </w:r>
+      <w:r>
+        <w:rPr>
+          <w:rFonts w:ascii="Verdana" w:hAnsi="Verdana"/>
+          <w:sz w:val="20"/>
+          <w:szCs w:val="20"/>
+        </w:rPr>
+        <w:t xml:space="preserve">comprehensive training in </w:t>
+      </w:r>
+      <w:r>
+        <w:rPr>
+          <w:rFonts w:ascii="Verdana" w:hAnsi="Verdana"/>
+          <w:sz w:val="20"/>
+          <w:szCs w:val="20"/>
+        </w:rPr>
+        <w:t>computer programming</w:t>
       </w:r>
       <w:r>
         <w:rPr>
@@ -385,6 +393,72 @@
           <w:sz w:val="20"/>
           <w:szCs w:val="20"/>
         </w:rPr>
+        <w:t>AWS Certified Advanced Networking – Specialty</w:t>
+      </w:r>
+    </w:p>
+    <w:p>
+      <w:pPr>
+        <w:rPr>
+          <w:rFonts w:ascii="Verdana" w:hAnsi="Verdana"/>
+          <w:color w:val="000000"/>
+          <w:sz w:val="20"/>
+          <w:szCs w:val="20"/>
+        </w:rPr>
+      </w:pPr>
+      <w:r>
+        <w:rPr>
+          <w:rFonts w:ascii="Verdana" w:hAnsi="Verdana"/>
+          <w:color w:val="000000"/>
+          <w:sz w:val="20"/>
+          <w:szCs w:val="20"/>
+        </w:rPr>
+        <w:t>AWS Certified Security – Specialty</w:t>
+      </w:r>
+    </w:p>
+    <w:p>
+      <w:pPr>
+        <w:rPr>
+          <w:rFonts w:ascii="Verdana" w:hAnsi="Verdana"/>
+          <w:color w:val="000000"/>
+          <w:sz w:val="20"/>
+          <w:szCs w:val="20"/>
+        </w:rPr>
+      </w:pPr>
+      <w:r>
+        <w:rPr>
+          <w:rFonts w:ascii="Verdana" w:hAnsi="Verdana"/>
+          <w:color w:val="000000"/>
+          <w:sz w:val="20"/>
+          <w:szCs w:val="20"/>
+        </w:rPr>
+        <w:t xml:space="preserve">AWS </w:t>
+      </w:r>
+      <w:r>
+        <w:rPr>
+          <w:rFonts w:ascii="Verdana" w:hAnsi="Verdana"/>
+          <w:color w:val="000000"/>
+          <w:sz w:val="20"/>
+          <w:szCs w:val="20"/>
+        </w:rPr>
+        <w:t>Certified Machine Learning – Specialty</w:t>
+      </w:r>
+    </w:p>
+    <w:p>
+      <w:pPr>
+        <w:rPr>
+          <w:rFonts w:ascii="Verdana" w:hAnsi="Verdana"/>
+          <w:color w:val="000000"/>
+          <w:sz w:val="20"/>
+          <w:szCs w:val="20"/>
+        </w:rPr>
+      </w:pPr>
+      <w:r>
+        <w:rPr>
+          <w:rFonts w:ascii="Verdana" w:hAnsi="Verdana"/>
+          <w:color w:val="000000"/>
+          <w:sz w:val="20"/>
+          <w:szCs w:val="20"/>
+        </w:rPr>
         <w:t xml:space="preserve">AWS Certified </w:t>
       </w:r>
       <w:proofErr w:type="spellStart"/>
@@ -444,6 +518,25 @@
           <w:szCs w:val="20"/>
         </w:rPr>
         <w:t>AWS Certified Developer-Associate</w:t>
+      </w:r>
+    </w:p>
+    <w:p>
+      <w:pPr>
+        <w:rPr>
+          <w:rFonts w:ascii="Verdana" w:hAnsi="Verdana"/>
+          <w:color w:val="000000"/>
+          <w:sz w:val="20"/>
+          <w:szCs w:val="20"/>
+        </w:rPr>
+      </w:pPr>
+      <w:r>
+        <w:rPr>
+          <w:rFonts w:ascii="Verdana" w:hAnsi="Verdana"/>
+          <w:color w:val="000000"/>
+          <w:sz w:val="20"/>
+          <w:szCs w:val="20"/>
+        </w:rPr>
+        <w:t>AWS Certified Subject Matter Expert Associate</w:t>
       </w:r>
     </w:p>
     <w:p>
@@ -827,95 +920,6 @@
       </w:pPr>
       <w:r>
         <w:rPr>
-          <w:rFonts w:ascii="Verdana" w:eastAsia="Verdana" w:hAnsi="Verdana" w:cs="Verdana"/>
-          <w:b/>
-          <w:bCs/>
-          <w:color w:val="000000"/>
-          <w:sz w:val="20"/>
-          <w:szCs w:val="20"/>
-        </w:rPr>
-        <w:t>.NET Skill Set:</w:t>
-      </w:r>
-      <w:r>
-        <w:rPr>
-          <w:rFonts w:ascii="Verdana" w:hAnsi="Verdana"/>
-          <w:color w:val="000000"/>
-          <w:sz w:val="20"/>
-          <w:szCs w:val="20"/>
-        </w:rPr>
-        <w:br/>
-      </w:r>
-      <w:r>
-        <w:rPr>
-          <w:rFonts w:ascii="Verdana" w:eastAsia="Verdana" w:hAnsi="Verdana" w:cs="Verdana"/>
-          <w:color w:val="000000"/>
-          <w:sz w:val="20"/>
-          <w:szCs w:val="20"/>
-        </w:rPr>
-        <w:t>.NET Framework</w:t>
-      </w:r>
-      <w:r>
-        <w:rPr>
-          <w:rFonts w:ascii="Verdana" w:eastAsia="Verdana" w:hAnsi="Verdana" w:cs="Verdana"/>
-          <w:color w:val="000000"/>
-          <w:sz w:val="20"/>
-          <w:szCs w:val="20"/>
-        </w:rPr>
-        <w:t xml:space="preserve"> </w:t>
-      </w:r>
-      <w:r>
-        <w:rPr>
-          <w:rFonts w:ascii="Verdana" w:eastAsia="Verdana" w:hAnsi="Verdana" w:cs="Verdana"/>
-          <w:color w:val="000000"/>
-          <w:sz w:val="20"/>
-          <w:szCs w:val="20"/>
-        </w:rPr>
-        <w:t xml:space="preserve">and Common Type System, ASP.NET, </w:t>
-      </w:r>
-      <w:proofErr w:type="spellStart"/>
-      <w:r>
-        <w:rPr>
-          <w:rFonts w:ascii="Verdana" w:eastAsia="Verdana" w:hAnsi="Verdana" w:cs="Verdana"/>
-          <w:color w:val="000000"/>
-          <w:sz w:val="20"/>
-          <w:szCs w:val="20"/>
-        </w:rPr>
-        <w:t>SilverLight</w:t>
-      </w:r>
-      <w:proofErr w:type="spellEnd"/>
-      <w:r>
-        <w:rPr>
-          <w:rFonts w:ascii="Verdana" w:eastAsia="Verdana" w:hAnsi="Verdana" w:cs="Verdana"/>
-          <w:color w:val="000000"/>
-          <w:sz w:val="20"/>
-          <w:szCs w:val="20"/>
-        </w:rPr>
-        <w:t>, AJAX, XAML, WPF, WCF, ADO.NET, LINQ, .NET Class Libraries, Web Services</w:t>
-      </w:r>
-    </w:p>
-    <w:p>
-      <w:pPr>
-        <w:rPr>
-          <w:rFonts w:ascii="Verdana" w:hAnsi="Verdana"/>
-          <w:b/>
-          <w:bCs/>
-          <w:color w:val="000000"/>
-          <w:sz w:val="20"/>
-          <w:szCs w:val="20"/>
-        </w:rPr>
-      </w:pPr>
-    </w:p>
-    <w:p>
-      <w:pPr>
-        <w:rPr>
-          <w:rFonts w:ascii="Verdana" w:hAnsi="Verdana"/>
-          <w:color w:val="000000"/>
-          <w:sz w:val="20"/>
-          <w:szCs w:val="20"/>
-        </w:rPr>
-      </w:pPr>
-      <w:r>
-        <w:rPr>
           <w:rFonts w:ascii="Verdana" w:hAnsi="Verdana"/>
           <w:b/>
           <w:bCs/>
@@ -954,25 +958,16 @@
           <w:szCs w:val="20"/>
         </w:rPr>
       </w:pPr>
-    </w:p>
-    <w:p>
-      <w:pPr>
-        <w:rPr>
-          <w:rFonts w:ascii="Verdana" w:hAnsi="Verdana"/>
-          <w:color w:val="000000"/>
-          <w:sz w:val="20"/>
-          <w:szCs w:val="20"/>
-        </w:rPr>
-      </w:pPr>
-      <w:r>
-        <w:rPr>
-          <w:rFonts w:ascii="Verdana" w:hAnsi="Verdana"/>
-          <w:b/>
-          <w:bCs/>
-          <w:color w:val="000000"/>
-          <w:sz w:val="20"/>
-          <w:szCs w:val="20"/>
-        </w:rPr>
+      <w:r>
+        <w:rPr>
+          <w:rFonts w:ascii="Verdana" w:hAnsi="Verdana"/>
+          <w:b/>
+          <w:bCs/>
+          <w:color w:val="000000"/>
+          <w:sz w:val="20"/>
+          <w:szCs w:val="20"/>
+        </w:rPr>
+        <w:lastRenderedPageBreak/>
         <w:t>Software:</w:t>
       </w:r>
       <w:r>
@@ -1006,25 +1001,28 @@
     </w:p>
     <w:p>
       <w:pPr>
-        <w:rPr>
-          <w:rFonts w:ascii="Verdana" w:hAnsi="Verdana"/>
-          <w:b/>
-          <w:bCs/>
-          <w:color w:val="000000"/>
-          <w:sz w:val="20"/>
-          <w:szCs w:val="20"/>
-        </w:rPr>
-      </w:pPr>
-    </w:p>
-    <w:p>
-      <w:pPr>
         <w:spacing w:before="100" w:after="100"/>
         <w:rPr>
           <w:rFonts w:ascii="Verdana" w:hAnsi="Verdana"/>
-          <w:color w:val="000000"/>
-          <w:sz w:val="20"/>
-        </w:rPr>
-      </w:pPr>
+          <w:b/>
+          <w:bCs/>
+          <w:color w:val="000000"/>
+          <w:sz w:val="20"/>
+          <w:szCs w:val="20"/>
+        </w:rPr>
+      </w:pPr>
+    </w:p>
+    <w:p>
+      <w:pPr>
+        <w:spacing w:before="100" w:after="100"/>
+        <w:rPr>
+          <w:rFonts w:ascii="Verdana" w:hAnsi="Verdana"/>
+          <w:color w:val="000000"/>
+          <w:sz w:val="20"/>
+        </w:rPr>
+      </w:pPr>
+      <w:bookmarkStart w:id="0" w:name="_GoBack"/>
+      <w:bookmarkEnd w:id="0"/>
     </w:p>
     <w:p>
       <w:pPr>
@@ -1184,89 +1182,49 @@
         <w:pStyle w:val="ListParagraph"/>
         <w:numPr>
           <w:ilvl w:val="0"/>
-          <w:numId w:val="11"/>
+          <w:numId w:val="12"/>
         </w:numPr>
-        <w:rPr>
-          <w:rFonts w:ascii="Verdana" w:hAnsi="Verdana"/>
-          <w:color w:val="000000"/>
-          <w:sz w:val="20"/>
-          <w:szCs w:val="20"/>
-        </w:rPr>
-      </w:pPr>
-      <w:r>
-        <w:rPr>
-          <w:rFonts w:ascii="Verdana" w:hAnsi="Verdana"/>
-          <w:color w:val="000000"/>
-          <w:sz w:val="20"/>
-          <w:szCs w:val="20"/>
-        </w:rPr>
-        <w:t xml:space="preserve">Designed multi-stage pipeline using AWS </w:t>
-      </w:r>
-      <w:proofErr w:type="spellStart"/>
-      <w:r>
-        <w:rPr>
-          <w:rFonts w:ascii="Verdana" w:hAnsi="Verdana"/>
-          <w:color w:val="000000"/>
-          <w:sz w:val="20"/>
-          <w:szCs w:val="20"/>
-        </w:rPr>
-        <w:t>CodeBuild</w:t>
-      </w:r>
-      <w:proofErr w:type="spellEnd"/>
-      <w:r>
-        <w:rPr>
-          <w:rFonts w:ascii="Verdana" w:hAnsi="Verdana"/>
-          <w:color w:val="000000"/>
-          <w:sz w:val="20"/>
-          <w:szCs w:val="20"/>
-        </w:rPr>
-        <w:t xml:space="preserve"> and </w:t>
-      </w:r>
-      <w:proofErr w:type="spellStart"/>
-      <w:r>
-        <w:rPr>
-          <w:rFonts w:ascii="Verdana" w:hAnsi="Verdana"/>
-          <w:color w:val="000000"/>
-          <w:sz w:val="20"/>
-          <w:szCs w:val="20"/>
-        </w:rPr>
-        <w:t>CodePipeline</w:t>
-      </w:r>
-      <w:proofErr w:type="spellEnd"/>
-      <w:r>
-        <w:rPr>
-          <w:rFonts w:ascii="Verdana" w:hAnsi="Verdana"/>
-          <w:color w:val="000000"/>
-          <w:sz w:val="20"/>
-          <w:szCs w:val="20"/>
-        </w:rPr>
-        <w:t>.</w:t>
-      </w:r>
-      <w:bookmarkStart w:id="0" w:name="_GoBack"/>
-      <w:bookmarkEnd w:id="0"/>
+        <w:spacing w:before="100" w:after="100"/>
+        <w:rPr>
+          <w:rFonts w:ascii="Verdana" w:hAnsi="Verdana"/>
+          <w:color w:val="000000"/>
+          <w:sz w:val="20"/>
+          <w:szCs w:val="20"/>
+        </w:rPr>
+      </w:pPr>
+      <w:r>
+        <w:rPr>
+          <w:rFonts w:ascii="Verdana" w:hAnsi="Verdana"/>
+          <w:color w:val="000000"/>
+          <w:sz w:val="20"/>
+          <w:szCs w:val="20"/>
+        </w:rPr>
+        <w:t>Wrote and presented proposal to migrate and provision AWS services for Waukesha County resulting in $1.6+ million contract.</w:t>
+      </w:r>
     </w:p>
     <w:p>
       <w:pPr>
         <w:pStyle w:val="ListParagraph"/>
         <w:numPr>
           <w:ilvl w:val="0"/>
-          <w:numId w:val="11"/>
+          <w:numId w:val="12"/>
         </w:numPr>
-        <w:rPr>
-          <w:rFonts w:ascii="Verdana" w:hAnsi="Verdana"/>
-          <w:color w:val="000000"/>
-          <w:sz w:val="20"/>
-          <w:szCs w:val="20"/>
-        </w:rPr>
-      </w:pPr>
-      <w:r>
-        <w:rPr>
-          <w:rFonts w:ascii="Verdana" w:hAnsi="Verdana"/>
-          <w:color w:val="000000"/>
-          <w:sz w:val="20"/>
-          <w:szCs w:val="20"/>
-        </w:rPr>
-        <w:t>Presented code in peer reviews as well as assessed colleagues’ code.</w:t>
+        <w:spacing w:before="100" w:after="100"/>
+        <w:rPr>
+          <w:rFonts w:ascii="Verdana" w:hAnsi="Verdana"/>
+          <w:color w:val="000000"/>
+          <w:sz w:val="20"/>
+          <w:szCs w:val="20"/>
+        </w:rPr>
+      </w:pPr>
+      <w:r>
+        <w:rPr>
+          <w:rFonts w:ascii="Verdana" w:hAnsi="Verdana"/>
+          <w:color w:val="000000"/>
+          <w:sz w:val="20"/>
+          <w:szCs w:val="20"/>
+        </w:rPr>
+        <w:t>Completed Cyber Awareness Challenge-Intelligence Community and Privacy Training at DHS.</w:t>
       </w:r>
     </w:p>
     <w:p>
@@ -1274,41 +1232,24 @@
         <w:pStyle w:val="ListParagraph"/>
         <w:numPr>
           <w:ilvl w:val="0"/>
-          <w:numId w:val="11"/>
+          <w:numId w:val="12"/>
         </w:numPr>
-        <w:rPr>
-          <w:rFonts w:ascii="Verdana" w:hAnsi="Verdana"/>
-          <w:color w:val="000000"/>
-          <w:sz w:val="20"/>
-          <w:szCs w:val="20"/>
-        </w:rPr>
-      </w:pPr>
-      <w:r>
-        <w:rPr>
-          <w:rFonts w:ascii="Verdana" w:hAnsi="Verdana"/>
-          <w:color w:val="000000"/>
-          <w:sz w:val="20"/>
-          <w:szCs w:val="20"/>
-        </w:rPr>
-        <w:t xml:space="preserve">Created a Chef wrapper cookbook </w:t>
-      </w:r>
-      <w:r>
-        <w:rPr>
-          <w:rFonts w:ascii="Verdana" w:hAnsi="Verdana"/>
-          <w:color w:val="000000"/>
-          <w:sz w:val="20"/>
-          <w:szCs w:val="20"/>
-        </w:rPr>
-        <w:t xml:space="preserve">in Ruby </w:t>
-      </w:r>
-      <w:r>
-        <w:rPr>
-          <w:rFonts w:ascii="Verdana" w:hAnsi="Verdana"/>
-          <w:color w:val="000000"/>
-          <w:sz w:val="20"/>
-          <w:szCs w:val="20"/>
-        </w:rPr>
-        <w:t>of the IIS Cookbook in the Chef Supermarket deployed on an AWS EC2 instanced of a Windows Server platform.</w:t>
+        <w:spacing w:before="100" w:after="100"/>
+        <w:rPr>
+          <w:rFonts w:ascii="Verdana" w:hAnsi="Verdana"/>
+          <w:color w:val="000000"/>
+          <w:sz w:val="20"/>
+          <w:szCs w:val="20"/>
+        </w:rPr>
+      </w:pPr>
+      <w:r>
+        <w:rPr>
+          <w:rFonts w:ascii="Verdana" w:hAnsi="Verdana"/>
+          <w:color w:val="000000"/>
+          <w:sz w:val="20"/>
+          <w:szCs w:val="20"/>
+        </w:rPr>
+        <w:t>Troubleshot AWS environments for managed services.</w:t>
       </w:r>
     </w:p>
     <w:p>
@@ -1316,23 +1257,24 @@
         <w:pStyle w:val="ListParagraph"/>
         <w:numPr>
           <w:ilvl w:val="0"/>
-          <w:numId w:val="11"/>
+          <w:numId w:val="12"/>
         </w:numPr>
-        <w:rPr>
-          <w:rFonts w:ascii="Verdana" w:hAnsi="Verdana"/>
-          <w:color w:val="000000"/>
-          <w:sz w:val="20"/>
-          <w:szCs w:val="20"/>
-        </w:rPr>
-      </w:pPr>
-      <w:r>
-        <w:rPr>
-          <w:rFonts w:ascii="Verdana" w:hAnsi="Verdana"/>
-          <w:color w:val="000000"/>
-          <w:sz w:val="20"/>
-          <w:szCs w:val="20"/>
-        </w:rPr>
-        <w:t>Deployed Chef Infra Server, Chef Workstation, and Chef Infra Clients on EC2 instances in Amazon VPC.</w:t>
+        <w:spacing w:before="100" w:after="100"/>
+        <w:rPr>
+          <w:rFonts w:ascii="Verdana" w:hAnsi="Verdana"/>
+          <w:color w:val="000000"/>
+          <w:sz w:val="20"/>
+          <w:szCs w:val="20"/>
+        </w:rPr>
+      </w:pPr>
+      <w:r>
+        <w:rPr>
+          <w:rFonts w:ascii="Verdana" w:hAnsi="Verdana"/>
+          <w:color w:val="000000"/>
+          <w:sz w:val="20"/>
+          <w:szCs w:val="20"/>
+        </w:rPr>
+        <w:t>Assessed AWS environments for proposals and presented recommendations.</w:t>
       </w:r>
     </w:p>
     <w:p>
@@ -1340,23 +1282,24 @@
         <w:pStyle w:val="ListParagraph"/>
         <w:numPr>
           <w:ilvl w:val="0"/>
-          <w:numId w:val="11"/>
+          <w:numId w:val="12"/>
         </w:numPr>
-        <w:rPr>
-          <w:rFonts w:ascii="Verdana" w:hAnsi="Verdana"/>
-          <w:color w:val="000000"/>
-          <w:sz w:val="20"/>
-          <w:szCs w:val="20"/>
-        </w:rPr>
-      </w:pPr>
-      <w:r>
-        <w:rPr>
-          <w:rFonts w:ascii="Verdana" w:hAnsi="Verdana"/>
-          <w:color w:val="000000"/>
-          <w:sz w:val="20"/>
-          <w:szCs w:val="20"/>
-        </w:rPr>
-        <w:t>Updated Python scripts to check and add CloudWatch events for RDS.</w:t>
+        <w:spacing w:before="100" w:after="100"/>
+        <w:rPr>
+          <w:rFonts w:ascii="Verdana" w:hAnsi="Verdana"/>
+          <w:color w:val="000000"/>
+          <w:sz w:val="20"/>
+          <w:szCs w:val="20"/>
+        </w:rPr>
+      </w:pPr>
+      <w:r>
+        <w:rPr>
+          <w:rFonts w:ascii="Verdana" w:hAnsi="Verdana"/>
+          <w:color w:val="000000"/>
+          <w:sz w:val="20"/>
+          <w:szCs w:val="20"/>
+        </w:rPr>
+        <w:t>Submitted code in peer reviews as well as evaluated colleagues' code.</w:t>
       </w:r>
     </w:p>
     <w:p>
@@ -1364,23 +1307,24 @@
         <w:pStyle w:val="ListParagraph"/>
         <w:numPr>
           <w:ilvl w:val="0"/>
-          <w:numId w:val="11"/>
+          <w:numId w:val="12"/>
         </w:numPr>
-        <w:rPr>
-          <w:rFonts w:ascii="Verdana" w:hAnsi="Verdana"/>
-          <w:color w:val="000000"/>
-          <w:sz w:val="20"/>
-          <w:szCs w:val="20"/>
-        </w:rPr>
-      </w:pPr>
-      <w:r>
-        <w:rPr>
-          <w:rFonts w:ascii="Verdana" w:hAnsi="Verdana"/>
-          <w:color w:val="000000"/>
-          <w:sz w:val="20"/>
-          <w:szCs w:val="20"/>
-        </w:rPr>
-        <w:t>Programmed Python script to stream CloudWatch logs from S3 buckets to Elasticsearch cluster on EC2 instances.</w:t>
+        <w:spacing w:before="100" w:after="100"/>
+        <w:rPr>
+          <w:rFonts w:ascii="Verdana" w:hAnsi="Verdana"/>
+          <w:color w:val="000000"/>
+          <w:sz w:val="20"/>
+          <w:szCs w:val="20"/>
+        </w:rPr>
+      </w:pPr>
+      <w:r>
+        <w:rPr>
+          <w:rFonts w:ascii="Verdana" w:hAnsi="Verdana"/>
+          <w:color w:val="000000"/>
+          <w:sz w:val="20"/>
+          <w:szCs w:val="20"/>
+        </w:rPr>
+        <w:t>Created, tested, and deployed a Chef wrapper cookbook for IIS in Ruby to AWS EC2 instances.</w:t>
       </w:r>
     </w:p>
     <w:p>
@@ -1388,27 +1332,8 @@
         <w:pStyle w:val="ListParagraph"/>
         <w:numPr>
           <w:ilvl w:val="0"/>
-          <w:numId w:val="11"/>
+          <w:numId w:val="12"/>
         </w:numPr>
-        <w:rPr>
-          <w:rFonts w:ascii="Verdana" w:hAnsi="Verdana"/>
-          <w:color w:val="000000"/>
-          <w:sz w:val="20"/>
-          <w:szCs w:val="20"/>
-        </w:rPr>
-      </w:pPr>
-      <w:r>
-        <w:rPr>
-          <w:rFonts w:ascii="Verdana" w:hAnsi="Verdana"/>
-          <w:color w:val="000000"/>
-          <w:sz w:val="20"/>
-          <w:szCs w:val="20"/>
-        </w:rPr>
-        <w:t>Programmed Python script to index CloudTrail logs triggered from SNS notification.</w:t>
-      </w:r>
-    </w:p>
-    <w:p>
-      <w:pPr>
         <w:spacing w:before="100" w:after="100"/>
         <w:rPr>
           <w:rFonts w:ascii="Verdana" w:hAnsi="Verdana"/>
@@ -1417,6 +1342,85 @@
           <w:szCs w:val="20"/>
         </w:rPr>
       </w:pPr>
+      <w:r>
+        <w:rPr>
+          <w:rFonts w:ascii="Verdana" w:hAnsi="Verdana"/>
+          <w:color w:val="000000"/>
+          <w:sz w:val="20"/>
+          <w:szCs w:val="20"/>
+        </w:rPr>
+        <w:t>Set up a Chef server and workstation and bootstrapped nodes for client runs on AWS EC2 instances.</w:t>
+      </w:r>
+    </w:p>
+    <w:p>
+      <w:pPr>
+        <w:pStyle w:val="ListParagraph"/>
+        <w:numPr>
+          <w:ilvl w:val="0"/>
+          <w:numId w:val="12"/>
+        </w:numPr>
+        <w:spacing w:before="100" w:after="100"/>
+        <w:rPr>
+          <w:rFonts w:ascii="Verdana" w:hAnsi="Verdana"/>
+          <w:color w:val="000000"/>
+          <w:sz w:val="20"/>
+          <w:szCs w:val="20"/>
+        </w:rPr>
+      </w:pPr>
+      <w:r>
+        <w:rPr>
+          <w:rFonts w:ascii="Verdana" w:hAnsi="Verdana"/>
+          <w:color w:val="000000"/>
+          <w:sz w:val="20"/>
+          <w:szCs w:val="20"/>
+        </w:rPr>
+        <w:t xml:space="preserve">Programmed Python scripts in AWS Lambda to stream CloudWatch logs from S3 buckets to an </w:t>
+      </w:r>
+      <w:proofErr w:type="spellStart"/>
+      <w:r>
+        <w:rPr>
+          <w:rFonts w:ascii="Verdana" w:hAnsi="Verdana"/>
+          <w:color w:val="000000"/>
+          <w:sz w:val="20"/>
+          <w:szCs w:val="20"/>
+        </w:rPr>
+        <w:t>Elaticsearch</w:t>
+      </w:r>
+      <w:proofErr w:type="spellEnd"/>
+      <w:r>
+        <w:rPr>
+          <w:rFonts w:ascii="Verdana" w:hAnsi="Verdana"/>
+          <w:color w:val="000000"/>
+          <w:sz w:val="20"/>
+          <w:szCs w:val="20"/>
+        </w:rPr>
+        <w:t xml:space="preserve"> cluster.</w:t>
+      </w:r>
+    </w:p>
+    <w:p>
+      <w:pPr>
+        <w:pStyle w:val="ListParagraph"/>
+        <w:numPr>
+          <w:ilvl w:val="0"/>
+          <w:numId w:val="12"/>
+        </w:numPr>
+        <w:spacing w:before="100" w:after="100"/>
+        <w:rPr>
+          <w:rFonts w:ascii="Verdana" w:hAnsi="Verdana"/>
+          <w:color w:val="000000"/>
+          <w:sz w:val="20"/>
+          <w:szCs w:val="20"/>
+        </w:rPr>
+      </w:pPr>
+      <w:r>
+        <w:rPr>
+          <w:rFonts w:ascii="Verdana" w:hAnsi="Verdana"/>
+          <w:color w:val="000000"/>
+          <w:sz w:val="20"/>
+          <w:szCs w:val="20"/>
+        </w:rPr>
+        <w:t>Programmed Python scripts in AWS Lambda to index CloudTrail logs triggered from SNS notifications.</w:t>
+      </w:r>
     </w:p>
     <w:p>
       <w:pPr>
@@ -1953,7 +1957,27 @@
           <w:sz w:val="20"/>
           <w:szCs w:val="20"/>
         </w:rPr>
-        <w:t>Built seven server development SharePoint 2016 farm on Hyper V.</w:t>
+        <w:t xml:space="preserve">Built seven server development SharePoint 2016 </w:t>
+      </w:r>
+      <w:proofErr w:type="gramStart"/>
+      <w:r>
+        <w:rPr>
+          <w:rFonts w:ascii="Verdana" w:hAnsi="Verdana"/>
+          <w:color w:val="000000"/>
+          <w:sz w:val="20"/>
+          <w:szCs w:val="20"/>
+        </w:rPr>
+        <w:t>farm</w:t>
+      </w:r>
+      <w:proofErr w:type="gramEnd"/>
+      <w:r>
+        <w:rPr>
+          <w:rFonts w:ascii="Verdana" w:hAnsi="Verdana"/>
+          <w:color w:val="000000"/>
+          <w:sz w:val="20"/>
+          <w:szCs w:val="20"/>
+        </w:rPr>
+        <w:t xml:space="preserve"> on Hyper V.</w:t>
       </w:r>
     </w:p>
     <w:p>
@@ -2191,6 +2215,7 @@
           <w:sz w:val="20"/>
           <w:szCs w:val="20"/>
         </w:rPr>
+        <w:lastRenderedPageBreak/>
         <w:t xml:space="preserve">Processed and tested </w:t>
       </w:r>
       <w:proofErr w:type="spellStart"/>
@@ -2319,7 +2344,6 @@
           <w:sz w:val="20"/>
           <w:szCs w:val="20"/>
         </w:rPr>
-        <w:lastRenderedPageBreak/>
         <w:t>Styled SharePoint 2013 content query web part by editing the Item Style XSL Style Sheet.</w:t>
       </w:r>
     </w:p>
@@ -2458,7 +2482,27 @@
           <w:sz w:val="20"/>
           <w:szCs w:val="20"/>
         </w:rPr>
-        <w:t xml:space="preserve">Installed and configured Remote Blob Storage with FILESTREAM in a staging and production SharePoint 2013 farm; and scheduled a RBS Maintainer Task for garbage collection. </w:t>
+        <w:t xml:space="preserve">Installed and configured Remote Blob Storage with FILESTREAM in a staging and production SharePoint 2013 farm; and scheduled </w:t>
+      </w:r>
+      <w:proofErr w:type="gramStart"/>
+      <w:r>
+        <w:rPr>
+          <w:rFonts w:ascii="Verdana" w:hAnsi="Verdana"/>
+          <w:color w:val="000000"/>
+          <w:sz w:val="20"/>
+          <w:szCs w:val="20"/>
+        </w:rPr>
+        <w:t>a</w:t>
+      </w:r>
+      <w:proofErr w:type="gramEnd"/>
+      <w:r>
+        <w:rPr>
+          <w:rFonts w:ascii="Verdana" w:hAnsi="Verdana"/>
+          <w:color w:val="000000"/>
+          <w:sz w:val="20"/>
+          <w:szCs w:val="20"/>
+        </w:rPr>
+        <w:t xml:space="preserve"> RBS Maintainer Task for garbage collection. </w:t>
       </w:r>
     </w:p>
     <w:p>
@@ -2524,7 +2568,27 @@
           <w:sz w:val="20"/>
           <w:szCs w:val="20"/>
         </w:rPr>
-        <w:t xml:space="preserve"> forms for the SharePoint 2013 site collection of a bank using data from a SOAP web service, and utilized those InfoPath forms in web parts with query filter web parts passing data to them.</w:t>
+        <w:t xml:space="preserve"> forms for the SharePoint 2013 site collection of a bank using data from a SOAP web </w:t>
+      </w:r>
+      <w:proofErr w:type="gramStart"/>
+      <w:r>
+        <w:rPr>
+          <w:rFonts w:ascii="Verdana" w:hAnsi="Verdana"/>
+          <w:color w:val="000000"/>
+          <w:sz w:val="20"/>
+          <w:szCs w:val="20"/>
+        </w:rPr>
+        <w:t>service, and</w:t>
+      </w:r>
+      <w:proofErr w:type="gramEnd"/>
+      <w:r>
+        <w:rPr>
+          <w:rFonts w:ascii="Verdana" w:hAnsi="Verdana"/>
+          <w:color w:val="000000"/>
+          <w:sz w:val="20"/>
+          <w:szCs w:val="20"/>
+        </w:rPr>
+        <w:t xml:space="preserve"> utilized those InfoPath forms in web parts with query filter web parts passing data to them.</w:t>
       </w:r>
     </w:p>
     <w:p>
@@ -3251,6 +3315,7 @@
           <w:sz w:val="20"/>
           <w:szCs w:val="20"/>
         </w:rPr>
+        <w:lastRenderedPageBreak/>
         <w:t>Programmed event receivers</w:t>
       </w:r>
       <w:r>
@@ -3315,7 +3380,6 @@
           <w:szCs w:val="20"/>
           <w:shd w:val="clear" w:color="auto" w:fill="FFFFFF"/>
         </w:rPr>
-        <w:lastRenderedPageBreak/>
         <w:t>Designed SharePoint features using Visual Studio 2010 to add custom actions to site settings pages in which the site collection administrator would have access to site permissions reports, a user permissions page, and site usage page. Also developed the application pages and event receivers for those features.</w:t>
       </w:r>
     </w:p>
@@ -4255,6 +4319,7 @@
           <w:sz w:val="20"/>
           <w:szCs w:val="20"/>
         </w:rPr>
+        <w:lastRenderedPageBreak/>
         <w:t>Developed</w:t>
       </w:r>
       <w:r>
@@ -4563,7 +4628,26 @@
           <w:szCs w:val="20"/>
         </w:rPr>
         <w:br/>
-        <w:t>Bachelors of Science, Comp</w:t>
+      </w:r>
+      <w:proofErr w:type="gramStart"/>
+      <w:r>
+        <w:rPr>
+          <w:rFonts w:ascii="Verdana" w:hAnsi="Verdana"/>
+          <w:color w:val="000000"/>
+          <w:sz w:val="20"/>
+          <w:szCs w:val="20"/>
+        </w:rPr>
+        <w:t>Bachelors of Science</w:t>
+      </w:r>
+      <w:proofErr w:type="gramEnd"/>
+      <w:r>
+        <w:rPr>
+          <w:rFonts w:ascii="Verdana" w:hAnsi="Verdana"/>
+          <w:color w:val="000000"/>
+          <w:sz w:val="20"/>
+          <w:szCs w:val="20"/>
+        </w:rPr>
+        <w:t>, Comp</w:t>
       </w:r>
       <w:r>
         <w:rPr>
@@ -5873,6 +5957,119 @@
     </w:lvl>
   </w:abstractNum>
   <w:abstractNum w:abstractNumId="9" w15:restartNumberingAfterBreak="0">
+    <w:nsid w:val="6363135F"/>
+    <w:multiLevelType w:val="hybridMultilevel"/>
+    <w:tmpl w:val="C63806C2"/>
+    <w:lvl w:ilvl="0" w:tplc="04090001">
+      <w:start w:val="1"/>
+      <w:numFmt w:val="bullet"/>
+      <w:lvlText w:val=""/>
+      <w:lvlJc w:val="left"/>
+      <w:pPr>
+        <w:ind w:left="720" w:hanging="360"/>
+      </w:pPr>
+      <w:rPr>
+        <w:rFonts w:ascii="Symbol" w:hAnsi="Symbol" w:hint="default"/>
+      </w:rPr>
+    </w:lvl>
+    <w:lvl w:ilvl="1" w:tplc="04090003" w:tentative="1">
+      <w:start w:val="1"/>
+      <w:numFmt w:val="bullet"/>
+      <w:lvlText w:val="o"/>
+      <w:lvlJc w:val="left"/>
+      <w:pPr>
+        <w:ind w:left="1440" w:hanging="360"/>
+      </w:pPr>
+      <w:rPr>
+        <w:rFonts w:ascii="Courier New" w:hAnsi="Courier New" w:cs="Courier New" w:hint="default"/>
+      </w:rPr>
+    </w:lvl>
+    <w:lvl w:ilvl="2" w:tplc="04090005" w:tentative="1">
+      <w:start w:val="1"/>
+      <w:numFmt w:val="bullet"/>
+      <w:lvlText w:val=""/>
+      <w:lvlJc w:val="left"/>
+      <w:pPr>
+        <w:ind w:left="2160" w:hanging="360"/>
+      </w:pPr>
+      <w:rPr>
+        <w:rFonts w:ascii="Wingdings" w:hAnsi="Wingdings" w:hint="default"/>
+      </w:rPr>
+    </w:lvl>
+    <w:lvl w:ilvl="3" w:tplc="04090001" w:tentative="1">
+      <w:start w:val="1"/>
+      <w:numFmt w:val="bullet"/>
+      <w:lvlText w:val=""/>
+      <w:lvlJc w:val="left"/>
+      <w:pPr>
+        <w:ind w:left="2880" w:hanging="360"/>
+      </w:pPr>
+      <w:rPr>
+        <w:rFonts w:ascii="Symbol" w:hAnsi="Symbol" w:hint="default"/>
+      </w:rPr>
+    </w:lvl>
+    <w:lvl w:ilvl="4" w:tplc="04090003" w:tentative="1">
+      <w:start w:val="1"/>
+      <w:numFmt w:val="bullet"/>
+      <w:lvlText w:val="o"/>
+      <w:lvlJc w:val="left"/>
+      <w:pPr>
+        <w:ind w:left="3600" w:hanging="360"/>
+      </w:pPr>
+      <w:rPr>
+        <w:rFonts w:ascii="Courier New" w:hAnsi="Courier New" w:cs="Courier New" w:hint="default"/>
+      </w:rPr>
+    </w:lvl>
+    <w:lvl w:ilvl="5" w:tplc="04090005" w:tentative="1">
+      <w:start w:val="1"/>
+      <w:numFmt w:val="bullet"/>
+      <w:lvlText w:val=""/>
+      <w:lvlJc w:val="left"/>
+      <w:pPr>
+        <w:ind w:left="4320" w:hanging="360"/>
+      </w:pPr>
+      <w:rPr>
+        <w:rFonts w:ascii="Wingdings" w:hAnsi="Wingdings" w:hint="default"/>
+      </w:rPr>
+    </w:lvl>
+    <w:lvl w:ilvl="6" w:tplc="04090001" w:tentative="1">
+      <w:start w:val="1"/>
+      <w:numFmt w:val="bullet"/>
+      <w:lvlText w:val=""/>
+      <w:lvlJc w:val="left"/>
+      <w:pPr>
+        <w:ind w:left="5040" w:hanging="360"/>
+      </w:pPr>
+      <w:rPr>
+        <w:rFonts w:ascii="Symbol" w:hAnsi="Symbol" w:hint="default"/>
+      </w:rPr>
+    </w:lvl>
+    <w:lvl w:ilvl="7" w:tplc="04090003" w:tentative="1">
+      <w:start w:val="1"/>
+      <w:numFmt w:val="bullet"/>
+      <w:lvlText w:val="o"/>
+      <w:lvlJc w:val="left"/>
+      <w:pPr>
+        <w:ind w:left="5760" w:hanging="360"/>
+      </w:pPr>
+      <w:rPr>
+        <w:rFonts w:ascii="Courier New" w:hAnsi="Courier New" w:cs="Courier New" w:hint="default"/>
+      </w:rPr>
+    </w:lvl>
+    <w:lvl w:ilvl="8" w:tplc="04090005" w:tentative="1">
+      <w:start w:val="1"/>
+      <w:numFmt w:val="bullet"/>
+      <w:lvlText w:val=""/>
+      <w:lvlJc w:val="left"/>
+      <w:pPr>
+        <w:ind w:left="6480" w:hanging="360"/>
+      </w:pPr>
+      <w:rPr>
+        <w:rFonts w:ascii="Wingdings" w:hAnsi="Wingdings" w:hint="default"/>
+      </w:rPr>
+    </w:lvl>
+  </w:abstractNum>
+  <w:abstractNum w:abstractNumId="10" w15:restartNumberingAfterBreak="0">
     <w:nsid w:val="69F224DD"/>
     <w:multiLevelType w:val="multilevel"/>
     <w:tmpl w:val="C38C5D2C"/>
@@ -6021,7 +6218,7 @@
       </w:rPr>
     </w:lvl>
   </w:abstractNum>
-  <w:abstractNum w:abstractNumId="10" w15:restartNumberingAfterBreak="0">
+  <w:abstractNum w:abstractNumId="11" w15:restartNumberingAfterBreak="0">
     <w:nsid w:val="79186C85"/>
     <w:multiLevelType w:val="hybridMultilevel"/>
     <w:tmpl w:val="17ACA696"/>
@@ -6144,7 +6341,7 @@
     <w:abstractNumId w:val="6"/>
   </w:num>
   <w:num w:numId="4">
-    <w:abstractNumId w:val="9"/>
+    <w:abstractNumId w:val="10"/>
   </w:num>
   <w:num w:numId="5">
     <w:abstractNumId w:val="3"/>
@@ -6187,10 +6384,13 @@
     <w:abstractNumId w:val="1"/>
   </w:num>
   <w:num w:numId="10">
-    <w:abstractNumId w:val="10"/>
+    <w:abstractNumId w:val="11"/>
   </w:num>
   <w:num w:numId="11">
     <w:abstractNumId w:val="5"/>
+  </w:num>
+  <w:num w:numId="12">
+    <w:abstractNumId w:val="9"/>
   </w:num>
 </w:numbering>
 </file>
@@ -7103,7 +7303,7 @@
 </file>
 
 <file path=customXml/itemProps1.xml><?xml version="1.0" encoding="utf-8"?>
-<ds:datastoreItem xmlns:ds="http://schemas.openxmlformats.org/officeDocument/2006/customXml" ds:itemID="{238AB942-EA4F-4A50-9090-7DEB8040A040}">
+<ds:datastoreItem xmlns:ds="http://schemas.openxmlformats.org/officeDocument/2006/customXml" ds:itemID="{5ADB1658-F73F-4297-86B6-18D63E1EA9F8}">
   <ds:schemaRefs>
     <ds:schemaRef ds:uri="http://schemas.openxmlformats.org/officeDocument/2006/bibliography"/>
   </ds:schemaRefs>

</xml_diff>